<commit_message>
Ordinamento directory e lessico #2
Co-Authored-By: angeloafeltra <73121300+angeloafeltra@users.noreply.github.com>
Co-Authored-By: Antonio Trovato <72383399+AntonioTrovato@users.noreply.github.com>
</commit_message>
<xml_diff>
--- a/Documentazione generale/Change Request CodeSmell/Documentazione Testing/Regression Test Plan.docx
+++ b/Documentazione generale/Change Request CodeSmell/Documentazione Testing/Regression Test Plan.docx
@@ -1025,7 +1025,7 @@
         <w:t>di</w:t>
       </w:r>
       <w:r>
-        <w:t xml:space="preserve"> modifica sono stati rieseguiti i test di regression ed essi risultano ancora essere fun</w:t>
+        <w:t xml:space="preserve"> modifica sono stati rieseguiti i test di regression ed essi risultano ancora fun</w:t>
       </w:r>
       <w:r>
         <w:t xml:space="preserve">zionanti. I risultati sono visibili nel file: </w:t>
@@ -1180,7 +1180,6 @@
         <w:rPr>
           <w:lang w:val="en-GB"/>
         </w:rPr>
-        <w:lastRenderedPageBreak/>
         <w:t xml:space="preserve"> </w:t>
       </w:r>
     </w:p>
@@ -2397,6 +2396,7 @@
     <w:lsdException w:name="HTML Sample" w:semiHidden="1" w:unhideWhenUsed="1"/>
     <w:lsdException w:name="HTML Typewriter" w:semiHidden="1" w:unhideWhenUsed="1"/>
     <w:lsdException w:name="HTML Variable" w:semiHidden="1" w:unhideWhenUsed="1"/>
+    <w:lsdException w:name="Normal Table" w:semiHidden="1" w:unhideWhenUsed="1"/>
     <w:lsdException w:name="annotation subject" w:semiHidden="1" w:unhideWhenUsed="1"/>
     <w:lsdException w:name="No List" w:semiHidden="1" w:unhideWhenUsed="1"/>
     <w:lsdException w:name="Outline List 1" w:semiHidden="1" w:unhideWhenUsed="1"/>
@@ -2439,8 +2439,11 @@
     <w:lsdException w:name="Table Contemporary" w:semiHidden="1" w:unhideWhenUsed="1"/>
     <w:lsdException w:name="Table Elegant" w:semiHidden="1" w:unhideWhenUsed="1"/>
     <w:lsdException w:name="Table Professional" w:semiHidden="1" w:unhideWhenUsed="1"/>
+    <w:lsdException w:name="Table Subtle 1" w:semiHidden="1" w:unhideWhenUsed="1"/>
     <w:lsdException w:name="Table Subtle 2" w:semiHidden="1" w:unhideWhenUsed="1"/>
     <w:lsdException w:name="Table Web 1" w:semiHidden="1" w:unhideWhenUsed="1"/>
+    <w:lsdException w:name="Table Web 2" w:semiHidden="1" w:unhideWhenUsed="1"/>
+    <w:lsdException w:name="Table Web 3" w:semiHidden="1" w:unhideWhenUsed="1"/>
     <w:lsdException w:name="Balloon Text" w:semiHidden="1" w:unhideWhenUsed="1"/>
     <w:lsdException w:name="Table Grid" w:uiPriority="39"/>
     <w:lsdException w:name="Table Theme" w:semiHidden="1" w:unhideWhenUsed="1"/>

</xml_diff>